<commit_message>
Se agrega mapa, y descripcion de area de estudio. Se modifica obtencion de muestras final para que sea mediante bootstrap
</commit_message>
<xml_diff>
--- a/final_report/template_docx/template.docx
+++ b/final_report/template_docx/template.docx
@@ -9841,9 +9841,9 @@
   <w:style w:type="character" w:styleId="Hyperlink">
     <w:name w:val="Hyperlink"/>
     <w:basedOn w:val="CaptionChar"/>
-    <w:rsid w:val="009137D8"/>
+    <w:rsid w:val="008B54C6"/>
     <w:rPr>
-      <w:color w:val="C00000"/>
+      <w:color w:val="000000" w:themeColor="text1"/>
     </w:rPr>
   </w:style>
   <w:style w:type="paragraph" w:styleId="TOCHeading">

</xml_diff>